<commit_message>
spelling, build script enhancements
</commit_message>
<xml_diff>
--- a/docs/eTeam Student Registration - Version Control Sheet.docx
+++ b/docs/eTeam Student Registration - Version Control Sheet.docx
@@ -3864,16 +3864,12 @@
         <w:pStyle w:val="Heading2"/>
       </w:pPr>
       <w:r>
-        <w:t>3</w:t>
+        <w:t>3. Other Ass</w:t>
       </w:r>
+      <w:bookmarkStart w:id="3" w:name="_GoBack"/>
+      <w:bookmarkEnd w:id="3"/>
       <w:r>
-        <w:t xml:space="preserve">. </w:t>
-      </w:r>
-      <w:r>
-        <w:t>Other Asssets</w:t>
-      </w:r>
-      <w:r>
-        <w:t xml:space="preserve"> Code</w:t>
+        <w:t>ets</w:t>
       </w:r>
     </w:p>
     <w:p/>
@@ -4304,8 +4300,6 @@
             <w:r>
               <w:t>Matthew Flood</w:t>
             </w:r>
-            <w:bookmarkStart w:id="3" w:name="_GoBack"/>
-            <w:bookmarkEnd w:id="3"/>
           </w:p>
         </w:tc>
         <w:tc>
@@ -6754,7 +6748,7 @@
 </file>
 
 <file path=customXml/itemProps1.xml><?xml version="1.0" encoding="utf-8"?>
-<ds:datastoreItem xmlns:ds="http://schemas.openxmlformats.org/officeDocument/2006/customXml" ds:itemID="{3351022B-CC62-664D-8B5C-4ED1920EF21F}">
+<ds:datastoreItem xmlns:ds="http://schemas.openxmlformats.org/officeDocument/2006/customXml" ds:itemID="{818DDC59-65D2-3D46-A29D-85C87B8D395B}">
   <ds:schemaRefs>
     <ds:schemaRef ds:uri="http://schemas.openxmlformats.org/officeDocument/2006/bibliography"/>
   </ds:schemaRefs>

</xml_diff>